<commit_message>
Assignment 1. Some moves in the storage.
</commit_message>
<xml_diff>
--- a/Week 1/Resources.docx
+++ b/Week 1/Resources.docx
@@ -265,57 +265,19 @@
           <w:lang w:val="en-US" w:eastAsia="ru-RU"/>
         </w:rPr>
       </w:pPr>
-      <w:r>
-        <w:rPr>
-          <w:rFonts w:ascii="Arial" w:eastAsia="Times New Roman" w:hAnsi="Arial" w:cs="Arial"/>
-          <w:color w:val="1F1F1F"/>
-          <w:sz w:val="21"/>
-          <w:szCs w:val="21"/>
-          <w:lang w:eastAsia="ru-RU"/>
-        </w:rPr>
-        <w:fldChar w:fldCharType="begin"/>
-      </w:r>
-      <w:r>
-        <w:rPr>
-          <w:rFonts w:ascii="Arial" w:eastAsia="Times New Roman" w:hAnsi="Arial" w:cs="Arial"/>
-          <w:color w:val="1F1F1F"/>
-          <w:sz w:val="21"/>
-          <w:szCs w:val="21"/>
-          <w:lang w:val="en-US" w:eastAsia="ru-RU"/>
-        </w:rPr>
-        <w:instrText xml:space="preserve"> HYPERLINK "https://babeljs.io/repl/" \l "?presets=react&amp;code_lz=GYVwdgxgLglg9mABACwKYBt1wBQEpEDeAUIogE6pQhlIA8AJjAG4B8AEhlogO5xnr0AhLQD0jVgG4iAXyJA" \t "_blank" </w:instrText>
-      </w:r>
-      <w:r>
-        <w:rPr>
-          <w:rFonts w:ascii="Arial" w:eastAsia="Times New Roman" w:hAnsi="Arial" w:cs="Arial"/>
-          <w:color w:val="1F1F1F"/>
-          <w:sz w:val="21"/>
-          <w:szCs w:val="21"/>
-          <w:lang w:eastAsia="ru-RU"/>
-        </w:rPr>
-        <w:fldChar w:fldCharType="separate"/>
-      </w:r>
-      <w:r>
-        <w:rPr>
-          <w:rFonts w:ascii="Arial" w:eastAsia="Times New Roman" w:hAnsi="Arial" w:cs="Arial"/>
-          <w:color w:val="0062E4"/>
-          <w:sz w:val="21"/>
-          <w:szCs w:val="21"/>
-          <w:u w:val="single"/>
-          <w:lang w:val="en-US" w:eastAsia="ru-RU"/>
-        </w:rPr>
-        <w:t>Convert JSX using Online Babel Compiler</w:t>
-      </w:r>
-      <w:r>
-        <w:rPr>
-          <w:rFonts w:ascii="Arial" w:eastAsia="Times New Roman" w:hAnsi="Arial" w:cs="Arial"/>
-          <w:color w:val="1F1F1F"/>
-          <w:sz w:val="21"/>
-          <w:szCs w:val="21"/>
-          <w:lang w:eastAsia="ru-RU"/>
-        </w:rPr>
-        <w:fldChar w:fldCharType="end"/>
-      </w:r>
+      <w:hyperlink r:id="rId10" w:anchor="?presets=react&amp;code_lz=GYVwdgxgLglg9mABACwKYBt1wBQEpEDeAUIogE6pQhlIA8AJjAG4B8AEhlogO5xnr0AhLQD0jVgG4iAXyJA" w:tgtFrame="_blank" w:history="1">
+        <w:r>
+          <w:rPr>
+            <w:rFonts w:ascii="Arial" w:eastAsia="Times New Roman" w:hAnsi="Arial" w:cs="Arial"/>
+            <w:color w:val="0062E4"/>
+            <w:sz w:val="21"/>
+            <w:szCs w:val="21"/>
+            <w:u w:val="single"/>
+            <w:lang w:val="en-US" w:eastAsia="ru-RU"/>
+          </w:rPr>
+          <w:t>Convert JSX using Online Babel Compiler</w:t>
+        </w:r>
+      </w:hyperlink>
     </w:p>
     <w:p>
       <w:pPr>
@@ -360,7 +322,7 @@
           <w:lang w:eastAsia="ru-RU"/>
         </w:rPr>
       </w:pPr>
-      <w:hyperlink r:id="rId10" w:tgtFrame="_blank" w:history="1">
+      <w:hyperlink r:id="rId11" w:tgtFrame="_blank" w:history="1">
         <w:proofErr w:type="spellStart"/>
         <w:r>
           <w:rPr>
@@ -393,7 +355,7 @@
           <w:lang w:eastAsia="ru-RU"/>
         </w:rPr>
       </w:pPr>
-      <w:hyperlink r:id="rId11" w:tgtFrame="_blank" w:history="1">
+      <w:hyperlink r:id="rId12" w:tgtFrame="_blank" w:history="1">
         <w:proofErr w:type="spellStart"/>
         <w:r>
           <w:rPr>
@@ -450,7 +412,7 @@
           <w:lang w:eastAsia="ru-RU"/>
         </w:rPr>
       </w:pPr>
-      <w:hyperlink r:id="rId12" w:tgtFrame="_blank" w:history="1">
+      <w:hyperlink r:id="rId13" w:tgtFrame="_blank" w:history="1">
         <w:proofErr w:type="spellStart"/>
         <w:r>
           <w:rPr>
@@ -531,7 +493,7 @@
           <w:lang w:eastAsia="ru-RU"/>
         </w:rPr>
       </w:pPr>
-      <w:hyperlink r:id="rId13" w:tgtFrame="_blank" w:history="1">
+      <w:hyperlink r:id="rId14" w:tgtFrame="_blank" w:history="1">
         <w:proofErr w:type="spellStart"/>
         <w:r>
           <w:rPr>
@@ -636,7 +598,7 @@
           <w:lang w:eastAsia="ru-RU"/>
         </w:rPr>
       </w:pPr>
-      <w:hyperlink r:id="rId14" w:tgtFrame="_blank" w:history="1">
+      <w:hyperlink r:id="rId15" w:tgtFrame="_blank" w:history="1">
         <w:proofErr w:type="spellStart"/>
         <w:r>
           <w:rPr>
@@ -765,7 +727,7 @@
           <w:lang w:eastAsia="ru-RU"/>
         </w:rPr>
       </w:pPr>
-      <w:hyperlink r:id="rId15" w:anchor=".tt1k09l1d" w:tgtFrame="_blank" w:history="1">
+      <w:hyperlink r:id="rId16" w:anchor=".tt1k09l1d" w:tgtFrame="_blank" w:history="1">
         <w:r>
           <w:rPr>
             <w:rFonts w:ascii="Arial" w:eastAsia="Times New Roman" w:hAnsi="Arial" w:cs="Arial"/>
@@ -892,57 +854,19 @@
           <w:lang w:val="en-US" w:eastAsia="ru-RU"/>
         </w:rPr>
       </w:pPr>
-      <w:r>
-        <w:rPr>
-          <w:rFonts w:ascii="Arial" w:eastAsia="Times New Roman" w:hAnsi="Arial" w:cs="Arial"/>
-          <w:color w:val="1F1F1F"/>
-          <w:sz w:val="21"/>
-          <w:szCs w:val="21"/>
-          <w:lang w:eastAsia="ru-RU"/>
-        </w:rPr>
-        <w:fldChar w:fldCharType="begin"/>
-      </w:r>
-      <w:r>
-        <w:rPr>
-          <w:rFonts w:ascii="Arial" w:eastAsia="Times New Roman" w:hAnsi="Arial" w:cs="Arial"/>
-          <w:color w:val="1F1F1F"/>
-          <w:sz w:val="21"/>
-          <w:szCs w:val="21"/>
-          <w:lang w:val="en-US" w:eastAsia="ru-RU"/>
-        </w:rPr>
-        <w:instrText xml:space="preserve"> HYPERLINK "https://medium.com/javascript-scene/top-javascript-frameworks-topics-to-learn-in-2017-700a397b711" \l ".pe809bf0u" \t "_blank" </w:instrText>
-      </w:r>
-      <w:r>
-        <w:rPr>
-          <w:rFonts w:ascii="Arial" w:eastAsia="Times New Roman" w:hAnsi="Arial" w:cs="Arial"/>
-          <w:color w:val="1F1F1F"/>
-          <w:sz w:val="21"/>
-          <w:szCs w:val="21"/>
-          <w:lang w:eastAsia="ru-RU"/>
-        </w:rPr>
-        <w:fldChar w:fldCharType="separate"/>
-      </w:r>
-      <w:r>
-        <w:rPr>
-          <w:rFonts w:ascii="Arial" w:eastAsia="Times New Roman" w:hAnsi="Arial" w:cs="Arial"/>
-          <w:color w:val="0062E4"/>
-          <w:sz w:val="21"/>
-          <w:szCs w:val="21"/>
-          <w:u w:val="single"/>
-          <w:lang w:val="en-US" w:eastAsia="ru-RU"/>
-        </w:rPr>
-        <w:t>Top JavaScript Frameworks &amp; Topics to Learn in 2017</w:t>
-      </w:r>
-      <w:r>
-        <w:rPr>
-          <w:rFonts w:ascii="Arial" w:eastAsia="Times New Roman" w:hAnsi="Arial" w:cs="Arial"/>
-          <w:color w:val="1F1F1F"/>
-          <w:sz w:val="21"/>
-          <w:szCs w:val="21"/>
-          <w:lang w:eastAsia="ru-RU"/>
-        </w:rPr>
-        <w:fldChar w:fldCharType="end"/>
-      </w:r>
+      <w:hyperlink r:id="rId17" w:anchor=".pe809bf0u" w:tgtFrame="_blank" w:history="1">
+        <w:r>
+          <w:rPr>
+            <w:rFonts w:ascii="Arial" w:eastAsia="Times New Roman" w:hAnsi="Arial" w:cs="Arial"/>
+            <w:color w:val="0062E4"/>
+            <w:sz w:val="21"/>
+            <w:szCs w:val="21"/>
+            <w:u w:val="single"/>
+            <w:lang w:val="en-US" w:eastAsia="ru-RU"/>
+          </w:rPr>
+          <w:t>Top JavaScript Frameworks &amp; Topics to Learn in 2017</w:t>
+        </w:r>
+      </w:hyperlink>
     </w:p>
     <w:p>
       <w:pPr>
@@ -961,57 +885,19 @@
           <w:lang w:val="en-US" w:eastAsia="ru-RU"/>
         </w:rPr>
       </w:pPr>
-      <w:r>
-        <w:rPr>
-          <w:rFonts w:ascii="Arial" w:eastAsia="Times New Roman" w:hAnsi="Arial" w:cs="Arial"/>
-          <w:color w:val="1F1F1F"/>
-          <w:sz w:val="21"/>
-          <w:szCs w:val="21"/>
-          <w:lang w:eastAsia="ru-RU"/>
-        </w:rPr>
-        <w:fldChar w:fldCharType="begin"/>
-      </w:r>
-      <w:r>
-        <w:rPr>
-          <w:rFonts w:ascii="Arial" w:eastAsia="Times New Roman" w:hAnsi="Arial" w:cs="Arial"/>
-          <w:color w:val="1F1F1F"/>
-          <w:sz w:val="21"/>
-          <w:szCs w:val="21"/>
-          <w:lang w:val="en-US" w:eastAsia="ru-RU"/>
-        </w:rPr>
-        <w:instrText xml:space="preserve"> HYPERLINK "http://codenugget.co/2015/03/05/declarative-vs-imperative-programming-web.html" \t "_blank" </w:instrText>
-      </w:r>
-      <w:r>
-        <w:rPr>
-          <w:rFonts w:ascii="Arial" w:eastAsia="Times New Roman" w:hAnsi="Arial" w:cs="Arial"/>
-          <w:color w:val="1F1F1F"/>
-          <w:sz w:val="21"/>
-          <w:szCs w:val="21"/>
-          <w:lang w:eastAsia="ru-RU"/>
-        </w:rPr>
-        <w:fldChar w:fldCharType="separate"/>
-      </w:r>
-      <w:r>
-        <w:rPr>
-          <w:rFonts w:ascii="Arial" w:eastAsia="Times New Roman" w:hAnsi="Arial" w:cs="Arial"/>
-          <w:color w:val="0062E4"/>
-          <w:sz w:val="21"/>
-          <w:szCs w:val="21"/>
-          <w:u w:val="single"/>
-          <w:lang w:val="en-US" w:eastAsia="ru-RU"/>
-        </w:rPr>
-        <w:t>Declarative vs. Imperative Programming for the Web</w:t>
-      </w:r>
-      <w:r>
-        <w:rPr>
-          <w:rFonts w:ascii="Arial" w:eastAsia="Times New Roman" w:hAnsi="Arial" w:cs="Arial"/>
-          <w:color w:val="1F1F1F"/>
-          <w:sz w:val="21"/>
-          <w:szCs w:val="21"/>
-          <w:lang w:eastAsia="ru-RU"/>
-        </w:rPr>
-        <w:fldChar w:fldCharType="end"/>
-      </w:r>
+      <w:hyperlink r:id="rId18" w:tgtFrame="_blank" w:history="1">
+        <w:r>
+          <w:rPr>
+            <w:rFonts w:ascii="Arial" w:eastAsia="Times New Roman" w:hAnsi="Arial" w:cs="Arial"/>
+            <w:color w:val="0062E4"/>
+            <w:sz w:val="21"/>
+            <w:szCs w:val="21"/>
+            <w:u w:val="single"/>
+            <w:lang w:val="en-US" w:eastAsia="ru-RU"/>
+          </w:rPr>
+          <w:t>Declarative vs. Imperative Programming for the Web</w:t>
+        </w:r>
+      </w:hyperlink>
     </w:p>
     <w:p>
       <w:pPr>
@@ -1030,57 +916,19 @@
           <w:lang w:val="en-US" w:eastAsia="ru-RU"/>
         </w:rPr>
       </w:pPr>
-      <w:r>
-        <w:rPr>
-          <w:rFonts w:ascii="Arial" w:eastAsia="Times New Roman" w:hAnsi="Arial" w:cs="Arial"/>
-          <w:color w:val="1F1F1F"/>
-          <w:sz w:val="21"/>
-          <w:szCs w:val="21"/>
-          <w:lang w:eastAsia="ru-RU"/>
-        </w:rPr>
-        <w:fldChar w:fldCharType="begin"/>
-      </w:r>
-      <w:r>
-        <w:rPr>
-          <w:rFonts w:ascii="Arial" w:eastAsia="Times New Roman" w:hAnsi="Arial" w:cs="Arial"/>
-          <w:color w:val="1F1F1F"/>
-          <w:sz w:val="21"/>
-          <w:szCs w:val="21"/>
-          <w:lang w:val="en-US" w:eastAsia="ru-RU"/>
-        </w:rPr>
-        <w:instrText xml:space="preserve"> HYPERLINK "https://develoger.com/is-reactjs-library-or-a-framework-a14786f681a0" \t "_blank" </w:instrText>
-      </w:r>
-      <w:r>
-        <w:rPr>
-          <w:rFonts w:ascii="Arial" w:eastAsia="Times New Roman" w:hAnsi="Arial" w:cs="Arial"/>
-          <w:color w:val="1F1F1F"/>
-          <w:sz w:val="21"/>
-          <w:szCs w:val="21"/>
-          <w:lang w:eastAsia="ru-RU"/>
-        </w:rPr>
-        <w:fldChar w:fldCharType="separate"/>
-      </w:r>
-      <w:r>
-        <w:rPr>
-          <w:rFonts w:ascii="Arial" w:eastAsia="Times New Roman" w:hAnsi="Arial" w:cs="Arial"/>
-          <w:color w:val="0062E4"/>
-          <w:sz w:val="21"/>
-          <w:szCs w:val="21"/>
-          <w:u w:val="single"/>
-          <w:lang w:val="en-US" w:eastAsia="ru-RU"/>
-        </w:rPr>
-        <w:t>Is React library or a framework?</w:t>
-      </w:r>
-      <w:r>
-        <w:rPr>
-          <w:rFonts w:ascii="Arial" w:eastAsia="Times New Roman" w:hAnsi="Arial" w:cs="Arial"/>
-          <w:color w:val="1F1F1F"/>
-          <w:sz w:val="21"/>
-          <w:szCs w:val="21"/>
-          <w:lang w:eastAsia="ru-RU"/>
-        </w:rPr>
-        <w:fldChar w:fldCharType="end"/>
-      </w:r>
+      <w:hyperlink r:id="rId19" w:tgtFrame="_blank" w:history="1">
+        <w:r>
+          <w:rPr>
+            <w:rFonts w:ascii="Arial" w:eastAsia="Times New Roman" w:hAnsi="Arial" w:cs="Arial"/>
+            <w:color w:val="0062E4"/>
+            <w:sz w:val="21"/>
+            <w:szCs w:val="21"/>
+            <w:u w:val="single"/>
+            <w:lang w:val="en-US" w:eastAsia="ru-RU"/>
+          </w:rPr>
+          <w:t>Is React library or a framework?</w:t>
+        </w:r>
+      </w:hyperlink>
     </w:p>
     <w:p>
       <w:pPr>
@@ -1099,57 +947,19 @@
           <w:lang w:val="en-US" w:eastAsia="ru-RU"/>
         </w:rPr>
       </w:pPr>
-      <w:r>
-        <w:rPr>
-          <w:rFonts w:ascii="Arial" w:eastAsia="Times New Roman" w:hAnsi="Arial" w:cs="Arial"/>
-          <w:color w:val="1F1F1F"/>
-          <w:sz w:val="21"/>
-          <w:szCs w:val="21"/>
-          <w:lang w:eastAsia="ru-RU"/>
-        </w:rPr>
-        <w:fldChar w:fldCharType="begin"/>
-      </w:r>
-      <w:r>
-        <w:rPr>
-          <w:rFonts w:ascii="Arial" w:eastAsia="Times New Roman" w:hAnsi="Arial" w:cs="Arial"/>
-          <w:color w:val="1F1F1F"/>
-          <w:sz w:val="21"/>
-          <w:szCs w:val="21"/>
-          <w:lang w:val="en-US" w:eastAsia="ru-RU"/>
-        </w:rPr>
-        <w:instrText xml:space="preserve"> HYPERLINK "https://www.quora.com/Is-React-a-library-or-a-framework-and-why" \t "_blank" </w:instrText>
-      </w:r>
-      <w:r>
-        <w:rPr>
-          <w:rFonts w:ascii="Arial" w:eastAsia="Times New Roman" w:hAnsi="Arial" w:cs="Arial"/>
-          <w:color w:val="1F1F1F"/>
-          <w:sz w:val="21"/>
-          <w:szCs w:val="21"/>
-          <w:lang w:eastAsia="ru-RU"/>
-        </w:rPr>
-        <w:fldChar w:fldCharType="separate"/>
-      </w:r>
-      <w:r>
-        <w:rPr>
-          <w:rFonts w:ascii="Arial" w:eastAsia="Times New Roman" w:hAnsi="Arial" w:cs="Arial"/>
-          <w:color w:val="0062E4"/>
-          <w:sz w:val="21"/>
-          <w:szCs w:val="21"/>
-          <w:u w:val="single"/>
-          <w:lang w:val="en-US" w:eastAsia="ru-RU"/>
-        </w:rPr>
-        <w:t>Is React a library or a framework and why?</w:t>
-      </w:r>
-      <w:r>
-        <w:rPr>
-          <w:rFonts w:ascii="Arial" w:eastAsia="Times New Roman" w:hAnsi="Arial" w:cs="Arial"/>
-          <w:color w:val="1F1F1F"/>
-          <w:sz w:val="21"/>
-          <w:szCs w:val="21"/>
-          <w:lang w:eastAsia="ru-RU"/>
-        </w:rPr>
-        <w:fldChar w:fldCharType="end"/>
-      </w:r>
+      <w:hyperlink r:id="rId20" w:tgtFrame="_blank" w:history="1">
+        <w:r>
+          <w:rPr>
+            <w:rFonts w:ascii="Arial" w:eastAsia="Times New Roman" w:hAnsi="Arial" w:cs="Arial"/>
+            <w:color w:val="0062E4"/>
+            <w:sz w:val="21"/>
+            <w:szCs w:val="21"/>
+            <w:u w:val="single"/>
+            <w:lang w:val="en-US" w:eastAsia="ru-RU"/>
+          </w:rPr>
+          <w:t>Is React a library or a framework and why?</w:t>
+        </w:r>
+      </w:hyperlink>
     </w:p>
     <w:p>
       <w:pPr>
@@ -1168,57 +978,19 @@
           <w:lang w:val="en-US" w:eastAsia="ru-RU"/>
         </w:rPr>
       </w:pPr>
-      <w:r>
-        <w:rPr>
-          <w:rFonts w:ascii="Arial" w:eastAsia="Times New Roman" w:hAnsi="Arial" w:cs="Arial"/>
-          <w:color w:val="1F1F1F"/>
-          <w:sz w:val="21"/>
-          <w:szCs w:val="21"/>
-          <w:lang w:eastAsia="ru-RU"/>
-        </w:rPr>
-        <w:fldChar w:fldCharType="begin"/>
-      </w:r>
-      <w:r>
-        <w:rPr>
-          <w:rFonts w:ascii="Arial" w:eastAsia="Times New Roman" w:hAnsi="Arial" w:cs="Arial"/>
-          <w:color w:val="1F1F1F"/>
-          <w:sz w:val="21"/>
-          <w:szCs w:val="21"/>
-          <w:lang w:val="en-US" w:eastAsia="ru-RU"/>
-        </w:rPr>
-        <w:instrText xml:space="preserve"> HYPERLINK "https://www.upwork.com/hiring/development/an-introduction-to-the-react-framework/" \t "_blank" </w:instrText>
-      </w:r>
-      <w:r>
-        <w:rPr>
-          <w:rFonts w:ascii="Arial" w:eastAsia="Times New Roman" w:hAnsi="Arial" w:cs="Arial"/>
-          <w:color w:val="1F1F1F"/>
-          <w:sz w:val="21"/>
-          <w:szCs w:val="21"/>
-          <w:lang w:eastAsia="ru-RU"/>
-        </w:rPr>
-        <w:fldChar w:fldCharType="separate"/>
-      </w:r>
-      <w:r>
-        <w:rPr>
-          <w:rFonts w:ascii="Arial" w:eastAsia="Times New Roman" w:hAnsi="Arial" w:cs="Arial"/>
-          <w:color w:val="0062E4"/>
-          <w:sz w:val="21"/>
-          <w:szCs w:val="21"/>
-          <w:u w:val="single"/>
-          <w:lang w:val="en-US" w:eastAsia="ru-RU"/>
-        </w:rPr>
-        <w:t>An Introduction to the React Framework</w:t>
-      </w:r>
-      <w:r>
-        <w:rPr>
-          <w:rFonts w:ascii="Arial" w:eastAsia="Times New Roman" w:hAnsi="Arial" w:cs="Arial"/>
-          <w:color w:val="1F1F1F"/>
-          <w:sz w:val="21"/>
-          <w:szCs w:val="21"/>
-          <w:lang w:eastAsia="ru-RU"/>
-        </w:rPr>
-        <w:fldChar w:fldCharType="end"/>
-      </w:r>
+      <w:hyperlink r:id="rId21" w:tgtFrame="_blank" w:history="1">
+        <w:r>
+          <w:rPr>
+            <w:rFonts w:ascii="Arial" w:eastAsia="Times New Roman" w:hAnsi="Arial" w:cs="Arial"/>
+            <w:color w:val="0062E4"/>
+            <w:sz w:val="21"/>
+            <w:szCs w:val="21"/>
+            <w:u w:val="single"/>
+            <w:lang w:val="en-US" w:eastAsia="ru-RU"/>
+          </w:rPr>
+          <w:t>An Introduction to the React Framework</w:t>
+        </w:r>
+      </w:hyperlink>
     </w:p>
     <w:p>
       <w:pPr>
@@ -1237,107 +1009,69 @@
           <w:lang w:eastAsia="ru-RU"/>
         </w:rPr>
       </w:pPr>
-      <w:r>
-        <w:rPr>
-          <w:rFonts w:ascii="Arial" w:eastAsia="Times New Roman" w:hAnsi="Arial" w:cs="Arial"/>
-          <w:color w:val="1F1F1F"/>
-          <w:sz w:val="21"/>
-          <w:szCs w:val="21"/>
-          <w:lang w:eastAsia="ru-RU"/>
-        </w:rPr>
-        <w:fldChar w:fldCharType="begin"/>
-      </w:r>
-      <w:r>
-        <w:rPr>
-          <w:rFonts w:ascii="Arial" w:eastAsia="Times New Roman" w:hAnsi="Arial" w:cs="Arial"/>
-          <w:color w:val="1F1F1F"/>
-          <w:sz w:val="21"/>
-          <w:szCs w:val="21"/>
-          <w:lang w:eastAsia="ru-RU"/>
-        </w:rPr>
-        <w:instrText xml:space="preserve"> HYPERLINK "https://www.sohamkamani.com/blog/2016/11/16/react-is-a-framework/" \t "_blank" </w:instrText>
-      </w:r>
-      <w:r>
-        <w:rPr>
-          <w:rFonts w:ascii="Arial" w:eastAsia="Times New Roman" w:hAnsi="Arial" w:cs="Arial"/>
-          <w:color w:val="1F1F1F"/>
-          <w:sz w:val="21"/>
-          <w:szCs w:val="21"/>
-          <w:lang w:eastAsia="ru-RU"/>
-        </w:rPr>
-        <w:fldChar w:fldCharType="separate"/>
-      </w:r>
-      <w:proofErr w:type="spellStart"/>
-      <w:r>
-        <w:rPr>
-          <w:rFonts w:ascii="Arial" w:eastAsia="Times New Roman" w:hAnsi="Arial" w:cs="Arial"/>
-          <w:color w:val="0062E4"/>
-          <w:sz w:val="21"/>
-          <w:szCs w:val="21"/>
-          <w:u w:val="single"/>
-          <w:lang w:eastAsia="ru-RU"/>
-        </w:rPr>
-        <w:t>React</w:t>
-      </w:r>
-      <w:proofErr w:type="spellEnd"/>
-      <w:r>
-        <w:rPr>
-          <w:rFonts w:ascii="Arial" w:eastAsia="Times New Roman" w:hAnsi="Arial" w:cs="Arial"/>
-          <w:color w:val="0062E4"/>
-          <w:sz w:val="21"/>
-          <w:szCs w:val="21"/>
-          <w:u w:val="single"/>
-          <w:lang w:eastAsia="ru-RU"/>
-        </w:rPr>
-        <w:t xml:space="preserve"> </w:t>
-      </w:r>
-      <w:proofErr w:type="spellStart"/>
-      <w:r>
-        <w:rPr>
-          <w:rFonts w:ascii="Arial" w:eastAsia="Times New Roman" w:hAnsi="Arial" w:cs="Arial"/>
-          <w:color w:val="0062E4"/>
-          <w:sz w:val="21"/>
-          <w:szCs w:val="21"/>
-          <w:u w:val="single"/>
-          <w:lang w:eastAsia="ru-RU"/>
-        </w:rPr>
-        <w:t>is</w:t>
-      </w:r>
-      <w:proofErr w:type="spellEnd"/>
-      <w:r>
-        <w:rPr>
-          <w:rFonts w:ascii="Arial" w:eastAsia="Times New Roman" w:hAnsi="Arial" w:cs="Arial"/>
-          <w:color w:val="0062E4"/>
-          <w:sz w:val="21"/>
-          <w:szCs w:val="21"/>
-          <w:u w:val="single"/>
-          <w:lang w:eastAsia="ru-RU"/>
-        </w:rPr>
-        <w:t xml:space="preserve"> a </w:t>
-      </w:r>
-      <w:proofErr w:type="spellStart"/>
-      <w:r>
-        <w:rPr>
-          <w:rFonts w:ascii="Arial" w:eastAsia="Times New Roman" w:hAnsi="Arial" w:cs="Arial"/>
-          <w:color w:val="0062E4"/>
-          <w:sz w:val="21"/>
-          <w:szCs w:val="21"/>
-          <w:u w:val="single"/>
-          <w:lang w:eastAsia="ru-RU"/>
-        </w:rPr>
-        <w:t>framework</w:t>
-      </w:r>
-      <w:proofErr w:type="spellEnd"/>
-      <w:r>
-        <w:rPr>
-          <w:rFonts w:ascii="Arial" w:eastAsia="Times New Roman" w:hAnsi="Arial" w:cs="Arial"/>
-          <w:color w:val="1F1F1F"/>
-          <w:sz w:val="21"/>
-          <w:szCs w:val="21"/>
-          <w:lang w:eastAsia="ru-RU"/>
-        </w:rPr>
-        <w:fldChar w:fldCharType="end"/>
-      </w:r>
+      <w:hyperlink r:id="rId22" w:tgtFrame="_blank" w:history="1">
+        <w:proofErr w:type="spellStart"/>
+        <w:r>
+          <w:rPr>
+            <w:rFonts w:ascii="Arial" w:eastAsia="Times New Roman" w:hAnsi="Arial" w:cs="Arial"/>
+            <w:color w:val="0062E4"/>
+            <w:sz w:val="21"/>
+            <w:szCs w:val="21"/>
+            <w:u w:val="single"/>
+            <w:lang w:eastAsia="ru-RU"/>
+          </w:rPr>
+          <w:t>React</w:t>
+        </w:r>
+        <w:proofErr w:type="spellEnd"/>
+        <w:r>
+          <w:rPr>
+            <w:rFonts w:ascii="Arial" w:eastAsia="Times New Roman" w:hAnsi="Arial" w:cs="Arial"/>
+            <w:color w:val="0062E4"/>
+            <w:sz w:val="21"/>
+            <w:szCs w:val="21"/>
+            <w:u w:val="single"/>
+            <w:lang w:eastAsia="ru-RU"/>
+          </w:rPr>
+          <w:t xml:space="preserve"> </w:t>
+        </w:r>
+        <w:proofErr w:type="spellStart"/>
+        <w:r>
+          <w:rPr>
+            <w:rFonts w:ascii="Arial" w:eastAsia="Times New Roman" w:hAnsi="Arial" w:cs="Arial"/>
+            <w:color w:val="0062E4"/>
+            <w:sz w:val="21"/>
+            <w:szCs w:val="21"/>
+            <w:u w:val="single"/>
+            <w:lang w:eastAsia="ru-RU"/>
+          </w:rPr>
+          <w:t>is</w:t>
+        </w:r>
+        <w:proofErr w:type="spellEnd"/>
+        <w:r>
+          <w:rPr>
+            <w:rFonts w:ascii="Arial" w:eastAsia="Times New Roman" w:hAnsi="Arial" w:cs="Arial"/>
+            <w:color w:val="0062E4"/>
+            <w:sz w:val="21"/>
+            <w:szCs w:val="21"/>
+            <w:u w:val="single"/>
+            <w:lang w:eastAsia="ru-RU"/>
+          </w:rPr>
+          <w:t xml:space="preserve"> a </w:t>
+        </w:r>
+        <w:proofErr w:type="spellStart"/>
+        <w:r>
+          <w:rPr>
+            <w:rFonts w:ascii="Arial" w:eastAsia="Times New Roman" w:hAnsi="Arial" w:cs="Arial"/>
+            <w:color w:val="0062E4"/>
+            <w:sz w:val="21"/>
+            <w:szCs w:val="21"/>
+            <w:u w:val="single"/>
+            <w:lang w:eastAsia="ru-RU"/>
+          </w:rPr>
+          <w:t>framework</w:t>
+        </w:r>
+        <w:proofErr w:type="spellEnd"/>
+      </w:hyperlink>
     </w:p>
     <w:p>
       <w:pPr>
@@ -1356,225 +1090,936 @@
           <w:lang w:eastAsia="ru-RU"/>
         </w:rPr>
       </w:pPr>
-      <w:r>
-        <w:rPr>
-          <w:rFonts w:ascii="Arial" w:eastAsia="Times New Roman" w:hAnsi="Arial" w:cs="Arial"/>
-          <w:color w:val="1F1F1F"/>
-          <w:sz w:val="21"/>
-          <w:szCs w:val="21"/>
-          <w:lang w:eastAsia="ru-RU"/>
-        </w:rPr>
-        <w:fldChar w:fldCharType="begin"/>
-      </w:r>
-      <w:r>
-        <w:rPr>
-          <w:rFonts w:ascii="Arial" w:eastAsia="Times New Roman" w:hAnsi="Arial" w:cs="Arial"/>
-          <w:color w:val="1F1F1F"/>
-          <w:sz w:val="21"/>
-          <w:szCs w:val="21"/>
-          <w:lang w:val="en-US" w:eastAsia="ru-RU"/>
-        </w:rPr>
-        <w:instrText xml:space="preserve"> HYPERLINK "https://hashnode.com/post/why-isnt-react-called-framework-what-does-it-lack-to-be-a-framework-ciwm324og010xzx53wjfq354i" \t "_blank" </w:instrText>
-      </w:r>
-      <w:r>
-        <w:rPr>
-          <w:rFonts w:ascii="Arial" w:eastAsia="Times New Roman" w:hAnsi="Arial" w:cs="Arial"/>
-          <w:color w:val="1F1F1F"/>
-          <w:sz w:val="21"/>
-          <w:szCs w:val="21"/>
-          <w:lang w:eastAsia="ru-RU"/>
-        </w:rPr>
-        <w:fldChar w:fldCharType="separate"/>
-      </w:r>
-      <w:r>
-        <w:rPr>
-          <w:rFonts w:ascii="Arial" w:eastAsia="Times New Roman" w:hAnsi="Arial" w:cs="Arial"/>
-          <w:color w:val="0062E4"/>
-          <w:sz w:val="21"/>
-          <w:szCs w:val="21"/>
-          <w:u w:val="single"/>
-          <w:lang w:val="en-US" w:eastAsia="ru-RU"/>
-        </w:rPr>
-        <w:t xml:space="preserve">Why isn't React called framework? </w:t>
-      </w:r>
+      <w:hyperlink r:id="rId23" w:tgtFrame="_blank" w:history="1">
+        <w:r>
+          <w:rPr>
+            <w:rFonts w:ascii="Arial" w:eastAsia="Times New Roman" w:hAnsi="Arial" w:cs="Arial"/>
+            <w:color w:val="0062E4"/>
+            <w:sz w:val="21"/>
+            <w:szCs w:val="21"/>
+            <w:u w:val="single"/>
+            <w:lang w:val="en-US" w:eastAsia="ru-RU"/>
+          </w:rPr>
+          <w:t xml:space="preserve">Why isn't React called framework? </w:t>
+        </w:r>
+        <w:proofErr w:type="spellStart"/>
+        <w:r>
+          <w:rPr>
+            <w:rFonts w:ascii="Arial" w:eastAsia="Times New Roman" w:hAnsi="Arial" w:cs="Arial"/>
+            <w:color w:val="0062E4"/>
+            <w:sz w:val="21"/>
+            <w:szCs w:val="21"/>
+            <w:u w:val="single"/>
+            <w:lang w:eastAsia="ru-RU"/>
+          </w:rPr>
+          <w:t>What</w:t>
+        </w:r>
+        <w:proofErr w:type="spellEnd"/>
+        <w:r>
+          <w:rPr>
+            <w:rFonts w:ascii="Arial" w:eastAsia="Times New Roman" w:hAnsi="Arial" w:cs="Arial"/>
+            <w:color w:val="0062E4"/>
+            <w:sz w:val="21"/>
+            <w:szCs w:val="21"/>
+            <w:u w:val="single"/>
+            <w:lang w:eastAsia="ru-RU"/>
+          </w:rPr>
+          <w:t xml:space="preserve"> </w:t>
+        </w:r>
+        <w:proofErr w:type="spellStart"/>
+        <w:r>
+          <w:rPr>
+            <w:rFonts w:ascii="Arial" w:eastAsia="Times New Roman" w:hAnsi="Arial" w:cs="Arial"/>
+            <w:color w:val="0062E4"/>
+            <w:sz w:val="21"/>
+            <w:szCs w:val="21"/>
+            <w:u w:val="single"/>
+            <w:lang w:eastAsia="ru-RU"/>
+          </w:rPr>
+          <w:t>does</w:t>
+        </w:r>
+        <w:proofErr w:type="spellEnd"/>
+        <w:r>
+          <w:rPr>
+            <w:rFonts w:ascii="Arial" w:eastAsia="Times New Roman" w:hAnsi="Arial" w:cs="Arial"/>
+            <w:color w:val="0062E4"/>
+            <w:sz w:val="21"/>
+            <w:szCs w:val="21"/>
+            <w:u w:val="single"/>
+            <w:lang w:eastAsia="ru-RU"/>
+          </w:rPr>
+          <w:t xml:space="preserve"> </w:t>
+        </w:r>
+        <w:proofErr w:type="spellStart"/>
+        <w:r>
+          <w:rPr>
+            <w:rFonts w:ascii="Arial" w:eastAsia="Times New Roman" w:hAnsi="Arial" w:cs="Arial"/>
+            <w:color w:val="0062E4"/>
+            <w:sz w:val="21"/>
+            <w:szCs w:val="21"/>
+            <w:u w:val="single"/>
+            <w:lang w:eastAsia="ru-RU"/>
+          </w:rPr>
+          <w:t>it</w:t>
+        </w:r>
+        <w:proofErr w:type="spellEnd"/>
+        <w:r>
+          <w:rPr>
+            <w:rFonts w:ascii="Arial" w:eastAsia="Times New Roman" w:hAnsi="Arial" w:cs="Arial"/>
+            <w:color w:val="0062E4"/>
+            <w:sz w:val="21"/>
+            <w:szCs w:val="21"/>
+            <w:u w:val="single"/>
+            <w:lang w:eastAsia="ru-RU"/>
+          </w:rPr>
+          <w:t xml:space="preserve"> </w:t>
+        </w:r>
+        <w:proofErr w:type="spellStart"/>
+        <w:r>
+          <w:rPr>
+            <w:rFonts w:ascii="Arial" w:eastAsia="Times New Roman" w:hAnsi="Arial" w:cs="Arial"/>
+            <w:color w:val="0062E4"/>
+            <w:sz w:val="21"/>
+            <w:szCs w:val="21"/>
+            <w:u w:val="single"/>
+            <w:lang w:eastAsia="ru-RU"/>
+          </w:rPr>
+          <w:t>lack</w:t>
+        </w:r>
+        <w:proofErr w:type="spellEnd"/>
+        <w:r>
+          <w:rPr>
+            <w:rFonts w:ascii="Arial" w:eastAsia="Times New Roman" w:hAnsi="Arial" w:cs="Arial"/>
+            <w:color w:val="0062E4"/>
+            <w:sz w:val="21"/>
+            <w:szCs w:val="21"/>
+            <w:u w:val="single"/>
+            <w:lang w:eastAsia="ru-RU"/>
+          </w:rPr>
+          <w:t xml:space="preserve"> </w:t>
+        </w:r>
+        <w:proofErr w:type="spellStart"/>
+        <w:r>
+          <w:rPr>
+            <w:rFonts w:ascii="Arial" w:eastAsia="Times New Roman" w:hAnsi="Arial" w:cs="Arial"/>
+            <w:color w:val="0062E4"/>
+            <w:sz w:val="21"/>
+            <w:szCs w:val="21"/>
+            <w:u w:val="single"/>
+            <w:lang w:eastAsia="ru-RU"/>
+          </w:rPr>
+          <w:t>to</w:t>
+        </w:r>
+        <w:proofErr w:type="spellEnd"/>
+        <w:r>
+          <w:rPr>
+            <w:rFonts w:ascii="Arial" w:eastAsia="Times New Roman" w:hAnsi="Arial" w:cs="Arial"/>
+            <w:color w:val="0062E4"/>
+            <w:sz w:val="21"/>
+            <w:szCs w:val="21"/>
+            <w:u w:val="single"/>
+            <w:lang w:eastAsia="ru-RU"/>
+          </w:rPr>
+          <w:t xml:space="preserve"> </w:t>
+        </w:r>
+        <w:proofErr w:type="spellStart"/>
+        <w:r>
+          <w:rPr>
+            <w:rFonts w:ascii="Arial" w:eastAsia="Times New Roman" w:hAnsi="Arial" w:cs="Arial"/>
+            <w:color w:val="0062E4"/>
+            <w:sz w:val="21"/>
+            <w:szCs w:val="21"/>
+            <w:u w:val="single"/>
+            <w:lang w:eastAsia="ru-RU"/>
+          </w:rPr>
+          <w:t>be</w:t>
+        </w:r>
+        <w:proofErr w:type="spellEnd"/>
+        <w:r>
+          <w:rPr>
+            <w:rFonts w:ascii="Arial" w:eastAsia="Times New Roman" w:hAnsi="Arial" w:cs="Arial"/>
+            <w:color w:val="0062E4"/>
+            <w:sz w:val="21"/>
+            <w:szCs w:val="21"/>
+            <w:u w:val="single"/>
+            <w:lang w:eastAsia="ru-RU"/>
+          </w:rPr>
+          <w:t xml:space="preserve"> a </w:t>
+        </w:r>
+        <w:proofErr w:type="spellStart"/>
+        <w:r>
+          <w:rPr>
+            <w:rFonts w:ascii="Arial" w:eastAsia="Times New Roman" w:hAnsi="Arial" w:cs="Arial"/>
+            <w:color w:val="0062E4"/>
+            <w:sz w:val="21"/>
+            <w:szCs w:val="21"/>
+            <w:u w:val="single"/>
+            <w:lang w:eastAsia="ru-RU"/>
+          </w:rPr>
+          <w:t>framework</w:t>
+        </w:r>
+        <w:proofErr w:type="spellEnd"/>
+        <w:r>
+          <w:rPr>
+            <w:rFonts w:ascii="Arial" w:eastAsia="Times New Roman" w:hAnsi="Arial" w:cs="Arial"/>
+            <w:color w:val="0062E4"/>
+            <w:sz w:val="21"/>
+            <w:szCs w:val="21"/>
+            <w:u w:val="single"/>
+            <w:lang w:eastAsia="ru-RU"/>
+          </w:rPr>
+          <w:t>?</w:t>
+        </w:r>
+      </w:hyperlink>
+    </w:p>
+    <w:p>
+      <w:pPr>
+        <w:pStyle w:val="3"/>
+        <w:shd w:val="clear" w:color="auto" w:fill="FFFFFF"/>
+        <w:spacing w:before="540" w:beforeAutospacing="0" w:after="180" w:afterAutospacing="0" w:line="360" w:lineRule="atLeast"/>
+        <w:rPr>
+          <w:rFonts w:ascii="Arial" w:hAnsi="Arial" w:cs="Arial"/>
+          <w:b w:val="0"/>
+          <w:bCs w:val="0"/>
+          <w:color w:val="1F1F1F"/>
+          <w:sz w:val="24"/>
+          <w:szCs w:val="24"/>
+        </w:rPr>
+      </w:pPr>
       <w:proofErr w:type="spellStart"/>
       <w:r>
         <w:rPr>
-          <w:rFonts w:ascii="Arial" w:eastAsia="Times New Roman" w:hAnsi="Arial" w:cs="Arial"/>
-          <w:color w:val="0062E4"/>
-          <w:sz w:val="21"/>
-          <w:szCs w:val="21"/>
-          <w:u w:val="single"/>
-          <w:lang w:eastAsia="ru-RU"/>
-        </w:rPr>
-        <w:t>What</w:t>
+          <w:rFonts w:ascii="Arial" w:hAnsi="Arial" w:cs="Arial"/>
+          <w:b w:val="0"/>
+          <w:bCs w:val="0"/>
+          <w:color w:val="1F1F1F"/>
+          <w:sz w:val="24"/>
+          <w:szCs w:val="24"/>
+        </w:rPr>
+        <w:t>React</w:t>
       </w:r>
       <w:proofErr w:type="spellEnd"/>
       <w:r>
         <w:rPr>
-          <w:rFonts w:ascii="Arial" w:eastAsia="Times New Roman" w:hAnsi="Arial" w:cs="Arial"/>
-          <w:color w:val="0062E4"/>
-          <w:sz w:val="21"/>
-          <w:szCs w:val="21"/>
-          <w:u w:val="single"/>
-          <w:lang w:eastAsia="ru-RU"/>
+          <w:rFonts w:ascii="Arial" w:hAnsi="Arial" w:cs="Arial"/>
+          <w:b w:val="0"/>
+          <w:bCs w:val="0"/>
+          <w:color w:val="1F1F1F"/>
+          <w:sz w:val="24"/>
+          <w:szCs w:val="24"/>
         </w:rPr>
         <w:t xml:space="preserve"> </w:t>
       </w:r>
       <w:proofErr w:type="spellStart"/>
       <w:r>
         <w:rPr>
-          <w:rFonts w:ascii="Arial" w:eastAsia="Times New Roman" w:hAnsi="Arial" w:cs="Arial"/>
-          <w:color w:val="0062E4"/>
+          <w:rFonts w:ascii="Arial" w:hAnsi="Arial" w:cs="Arial"/>
+          <w:b w:val="0"/>
+          <w:bCs w:val="0"/>
+          <w:color w:val="1F1F1F"/>
+          <w:sz w:val="24"/>
+          <w:szCs w:val="24"/>
+        </w:rPr>
+        <w:t>Resources</w:t>
+      </w:r>
+      <w:proofErr w:type="spellEnd"/>
+    </w:p>
+    <w:p>
+      <w:pPr>
+        <w:numPr>
+          <w:ilvl w:val="0"/>
+          <w:numId w:val="4"/>
+        </w:numPr>
+        <w:shd w:val="clear" w:color="auto" w:fill="FFFFFF"/>
+        <w:spacing w:before="100" w:beforeAutospacing="1" w:after="150" w:line="240" w:lineRule="auto"/>
+        <w:ind w:left="450"/>
+        <w:rPr>
+          <w:rFonts w:ascii="Arial" w:hAnsi="Arial" w:cs="Arial"/>
+          <w:color w:val="1F1F1F"/>
           <w:sz w:val="21"/>
           <w:szCs w:val="21"/>
-          <w:u w:val="single"/>
-          <w:lang w:eastAsia="ru-RU"/>
-        </w:rPr>
-        <w:t>does</w:t>
-      </w:r>
-      <w:proofErr w:type="spellEnd"/>
-      <w:r>
-        <w:rPr>
-          <w:rFonts w:ascii="Arial" w:eastAsia="Times New Roman" w:hAnsi="Arial" w:cs="Arial"/>
-          <w:color w:val="0062E4"/>
+        </w:rPr>
+      </w:pPr>
+      <w:hyperlink r:id="rId24" w:tgtFrame="_blank" w:history="1">
+        <w:proofErr w:type="spellStart"/>
+        <w:r>
+          <w:rPr>
+            <w:rStyle w:val="a3"/>
+            <w:rFonts w:ascii="Arial" w:hAnsi="Arial" w:cs="Arial"/>
+            <w:color w:val="0062E4"/>
+            <w:sz w:val="21"/>
+            <w:szCs w:val="21"/>
+          </w:rPr>
+          <w:t>React</w:t>
+        </w:r>
+        <w:proofErr w:type="spellEnd"/>
+        <w:r>
+          <w:rPr>
+            <w:rStyle w:val="a3"/>
+            <w:rFonts w:ascii="Arial" w:hAnsi="Arial" w:cs="Arial"/>
+            <w:color w:val="0062E4"/>
+            <w:sz w:val="21"/>
+            <w:szCs w:val="21"/>
+          </w:rPr>
+          <w:t xml:space="preserve"> </w:t>
+        </w:r>
+        <w:proofErr w:type="spellStart"/>
+        <w:r>
+          <w:rPr>
+            <w:rStyle w:val="a3"/>
+            <w:rFonts w:ascii="Arial" w:hAnsi="Arial" w:cs="Arial"/>
+            <w:color w:val="0062E4"/>
+            <w:sz w:val="21"/>
+            <w:szCs w:val="21"/>
+          </w:rPr>
+          <w:t>Components</w:t>
+        </w:r>
+        <w:proofErr w:type="spellEnd"/>
+      </w:hyperlink>
+    </w:p>
+    <w:p>
+      <w:pPr>
+        <w:numPr>
+          <w:ilvl w:val="0"/>
+          <w:numId w:val="4"/>
+        </w:numPr>
+        <w:shd w:val="clear" w:color="auto" w:fill="FFFFFF"/>
+        <w:spacing w:before="100" w:beforeAutospacing="1" w:after="150" w:line="240" w:lineRule="auto"/>
+        <w:ind w:left="450"/>
+        <w:rPr>
+          <w:rFonts w:ascii="Arial" w:hAnsi="Arial" w:cs="Arial"/>
+          <w:color w:val="1F1F1F"/>
           <w:sz w:val="21"/>
           <w:szCs w:val="21"/>
-          <w:u w:val="single"/>
-          <w:lang w:eastAsia="ru-RU"/>
-        </w:rPr>
-        <w:t xml:space="preserve"> </w:t>
-      </w:r>
-      <w:proofErr w:type="spellStart"/>
-      <w:r>
-        <w:rPr>
-          <w:rFonts w:ascii="Arial" w:eastAsia="Times New Roman" w:hAnsi="Arial" w:cs="Arial"/>
-          <w:color w:val="0062E4"/>
+        </w:rPr>
+      </w:pPr>
+      <w:hyperlink r:id="rId25" w:tgtFrame="_blank" w:history="1">
+        <w:proofErr w:type="spellStart"/>
+        <w:r>
+          <w:rPr>
+            <w:rStyle w:val="a3"/>
+            <w:rFonts w:ascii="Arial" w:hAnsi="Arial" w:cs="Arial"/>
+            <w:color w:val="0062E4"/>
+            <w:sz w:val="21"/>
+            <w:szCs w:val="21"/>
+          </w:rPr>
+          <w:t>React</w:t>
+        </w:r>
+        <w:proofErr w:type="spellEnd"/>
+        <w:r>
+          <w:rPr>
+            <w:rStyle w:val="a3"/>
+            <w:rFonts w:ascii="Arial" w:hAnsi="Arial" w:cs="Arial"/>
+            <w:color w:val="0062E4"/>
+            <w:sz w:val="21"/>
+            <w:szCs w:val="21"/>
+          </w:rPr>
+          <w:t xml:space="preserve"> </w:t>
+        </w:r>
+        <w:proofErr w:type="spellStart"/>
+        <w:r>
+          <w:rPr>
+            <w:rStyle w:val="a3"/>
+            <w:rFonts w:ascii="Arial" w:hAnsi="Arial" w:cs="Arial"/>
+            <w:color w:val="0062E4"/>
+            <w:sz w:val="21"/>
+            <w:szCs w:val="21"/>
+          </w:rPr>
+          <w:t>Component</w:t>
+        </w:r>
+        <w:proofErr w:type="spellEnd"/>
+        <w:r>
+          <w:rPr>
+            <w:rStyle w:val="a3"/>
+            <w:rFonts w:ascii="Arial" w:hAnsi="Arial" w:cs="Arial"/>
+            <w:color w:val="0062E4"/>
+            <w:sz w:val="21"/>
+            <w:szCs w:val="21"/>
+          </w:rPr>
+          <w:t xml:space="preserve"> </w:t>
+        </w:r>
+        <w:proofErr w:type="spellStart"/>
+        <w:r>
+          <w:rPr>
+            <w:rStyle w:val="a3"/>
+            <w:rFonts w:ascii="Arial" w:hAnsi="Arial" w:cs="Arial"/>
+            <w:color w:val="0062E4"/>
+            <w:sz w:val="21"/>
+            <w:szCs w:val="21"/>
+          </w:rPr>
+          <w:t>State</w:t>
+        </w:r>
+        <w:proofErr w:type="spellEnd"/>
+      </w:hyperlink>
+    </w:p>
+    <w:p>
+      <w:pPr>
+        <w:numPr>
+          <w:ilvl w:val="0"/>
+          <w:numId w:val="4"/>
+        </w:numPr>
+        <w:shd w:val="clear" w:color="auto" w:fill="FFFFFF"/>
+        <w:spacing w:before="100" w:beforeAutospacing="1" w:after="150" w:line="240" w:lineRule="auto"/>
+        <w:ind w:left="450"/>
+        <w:rPr>
+          <w:rFonts w:ascii="Arial" w:hAnsi="Arial" w:cs="Arial"/>
+          <w:color w:val="1F1F1F"/>
           <w:sz w:val="21"/>
           <w:szCs w:val="21"/>
-          <w:u w:val="single"/>
-          <w:lang w:eastAsia="ru-RU"/>
-        </w:rPr>
-        <w:t>it</w:t>
-      </w:r>
-      <w:proofErr w:type="spellEnd"/>
-      <w:r>
-        <w:rPr>
-          <w:rFonts w:ascii="Arial" w:eastAsia="Times New Roman" w:hAnsi="Arial" w:cs="Arial"/>
-          <w:color w:val="0062E4"/>
+        </w:rPr>
+      </w:pPr>
+      <w:hyperlink r:id="rId26" w:tgtFrame="_blank" w:history="1">
+        <w:proofErr w:type="spellStart"/>
+        <w:r>
+          <w:rPr>
+            <w:rStyle w:val="a3"/>
+            <w:rFonts w:ascii="Arial" w:hAnsi="Arial" w:cs="Arial"/>
+            <w:color w:val="0062E4"/>
+            <w:sz w:val="21"/>
+            <w:szCs w:val="21"/>
+          </w:rPr>
+          <w:t>React</w:t>
+        </w:r>
+        <w:proofErr w:type="spellEnd"/>
+        <w:r>
+          <w:rPr>
+            <w:rStyle w:val="a3"/>
+            <w:rFonts w:ascii="Arial" w:hAnsi="Arial" w:cs="Arial"/>
+            <w:color w:val="0062E4"/>
+            <w:sz w:val="21"/>
+            <w:szCs w:val="21"/>
+          </w:rPr>
+          <w:t xml:space="preserve"> </w:t>
+        </w:r>
+        <w:proofErr w:type="spellStart"/>
+        <w:r>
+          <w:rPr>
+            <w:rStyle w:val="a3"/>
+            <w:rFonts w:ascii="Arial" w:hAnsi="Arial" w:cs="Arial"/>
+            <w:color w:val="0062E4"/>
+            <w:sz w:val="21"/>
+            <w:szCs w:val="21"/>
+          </w:rPr>
+          <w:t>Component</w:t>
+        </w:r>
+        <w:proofErr w:type="spellEnd"/>
+        <w:r>
+          <w:rPr>
+            <w:rStyle w:val="a3"/>
+            <w:rFonts w:ascii="Arial" w:hAnsi="Arial" w:cs="Arial"/>
+            <w:color w:val="0062E4"/>
+            <w:sz w:val="21"/>
+            <w:szCs w:val="21"/>
+          </w:rPr>
+          <w:t xml:space="preserve"> </w:t>
+        </w:r>
+        <w:proofErr w:type="spellStart"/>
+        <w:r>
+          <w:rPr>
+            <w:rStyle w:val="a3"/>
+            <w:rFonts w:ascii="Arial" w:hAnsi="Arial" w:cs="Arial"/>
+            <w:color w:val="0062E4"/>
+            <w:sz w:val="21"/>
+            <w:szCs w:val="21"/>
+          </w:rPr>
+          <w:t>Props</w:t>
+        </w:r>
+        <w:proofErr w:type="spellEnd"/>
+      </w:hyperlink>
+    </w:p>
+    <w:p>
+      <w:pPr>
+        <w:numPr>
+          <w:ilvl w:val="0"/>
+          <w:numId w:val="4"/>
+        </w:numPr>
+        <w:shd w:val="clear" w:color="auto" w:fill="FFFFFF"/>
+        <w:spacing w:before="100" w:beforeAutospacing="1" w:after="150" w:line="240" w:lineRule="auto"/>
+        <w:ind w:left="450"/>
+        <w:rPr>
+          <w:rFonts w:ascii="Arial" w:hAnsi="Arial" w:cs="Arial"/>
+          <w:color w:val="1F1F1F"/>
           <w:sz w:val="21"/>
           <w:szCs w:val="21"/>
-          <w:u w:val="single"/>
-          <w:lang w:eastAsia="ru-RU"/>
-        </w:rPr>
-        <w:t xml:space="preserve"> </w:t>
-      </w:r>
-      <w:proofErr w:type="spellStart"/>
-      <w:r>
-        <w:rPr>
-          <w:rFonts w:ascii="Arial" w:eastAsia="Times New Roman" w:hAnsi="Arial" w:cs="Arial"/>
-          <w:color w:val="0062E4"/>
+        </w:rPr>
+      </w:pPr>
+      <w:hyperlink r:id="rId27" w:tgtFrame="_blank" w:history="1">
+        <w:proofErr w:type="spellStart"/>
+        <w:r>
+          <w:rPr>
+            <w:rStyle w:val="a3"/>
+            <w:rFonts w:ascii="Arial" w:hAnsi="Arial" w:cs="Arial"/>
+            <w:color w:val="0062E4"/>
+            <w:sz w:val="21"/>
+            <w:szCs w:val="21"/>
+          </w:rPr>
+          <w:t>reactstrap</w:t>
+        </w:r>
+        <w:proofErr w:type="spellEnd"/>
+        <w:r>
+          <w:rPr>
+            <w:rStyle w:val="a3"/>
+            <w:rFonts w:ascii="Arial" w:hAnsi="Arial" w:cs="Arial"/>
+            <w:color w:val="0062E4"/>
+            <w:sz w:val="21"/>
+            <w:szCs w:val="21"/>
+          </w:rPr>
+          <w:t xml:space="preserve"> </w:t>
+        </w:r>
+        <w:proofErr w:type="spellStart"/>
+        <w:r>
+          <w:rPr>
+            <w:rStyle w:val="a3"/>
+            <w:rFonts w:ascii="Arial" w:hAnsi="Arial" w:cs="Arial"/>
+            <w:color w:val="0062E4"/>
+            <w:sz w:val="21"/>
+            <w:szCs w:val="21"/>
+          </w:rPr>
+          <w:t>Media</w:t>
+        </w:r>
+        <w:proofErr w:type="spellEnd"/>
+        <w:r>
+          <w:rPr>
+            <w:rStyle w:val="a3"/>
+            <w:rFonts w:ascii="Arial" w:hAnsi="Arial" w:cs="Arial"/>
+            <w:color w:val="0062E4"/>
+            <w:sz w:val="21"/>
+            <w:szCs w:val="21"/>
+          </w:rPr>
+          <w:t xml:space="preserve"> </w:t>
+        </w:r>
+        <w:proofErr w:type="spellStart"/>
+        <w:r>
+          <w:rPr>
+            <w:rStyle w:val="a3"/>
+            <w:rFonts w:ascii="Arial" w:hAnsi="Arial" w:cs="Arial"/>
+            <w:color w:val="0062E4"/>
+            <w:sz w:val="21"/>
+            <w:szCs w:val="21"/>
+          </w:rPr>
+          <w:t>Object</w:t>
+        </w:r>
+        <w:proofErr w:type="spellEnd"/>
+      </w:hyperlink>
+    </w:p>
+    <w:p>
+      <w:pPr>
+        <w:numPr>
+          <w:ilvl w:val="0"/>
+          <w:numId w:val="4"/>
+        </w:numPr>
+        <w:shd w:val="clear" w:color="auto" w:fill="FFFFFF"/>
+        <w:spacing w:before="100" w:beforeAutospacing="1" w:after="150" w:line="240" w:lineRule="auto"/>
+        <w:ind w:left="450"/>
+        <w:rPr>
+          <w:rFonts w:ascii="Arial" w:hAnsi="Arial" w:cs="Arial"/>
+          <w:color w:val="1F1F1F"/>
           <w:sz w:val="21"/>
           <w:szCs w:val="21"/>
-          <w:u w:val="single"/>
-          <w:lang w:eastAsia="ru-RU"/>
-        </w:rPr>
-        <w:t>lack</w:t>
-      </w:r>
-      <w:proofErr w:type="spellEnd"/>
-      <w:r>
-        <w:rPr>
-          <w:rFonts w:ascii="Arial" w:eastAsia="Times New Roman" w:hAnsi="Arial" w:cs="Arial"/>
-          <w:color w:val="0062E4"/>
+        </w:rPr>
+      </w:pPr>
+      <w:hyperlink r:id="rId28" w:tgtFrame="_blank" w:history="1">
+        <w:proofErr w:type="spellStart"/>
+        <w:r>
+          <w:rPr>
+            <w:rStyle w:val="a3"/>
+            <w:rFonts w:ascii="Arial" w:hAnsi="Arial" w:cs="Arial"/>
+            <w:color w:val="0062E4"/>
+            <w:sz w:val="21"/>
+            <w:szCs w:val="21"/>
+          </w:rPr>
+          <w:t>React.Component</w:t>
+        </w:r>
+        <w:proofErr w:type="spellEnd"/>
+        <w:r>
+          <w:rPr>
+            <w:rStyle w:val="a3"/>
+            <w:rFonts w:ascii="Arial" w:hAnsi="Arial" w:cs="Arial"/>
+            <w:color w:val="0062E4"/>
+            <w:sz w:val="21"/>
+            <w:szCs w:val="21"/>
+          </w:rPr>
+          <w:t xml:space="preserve"> </w:t>
+        </w:r>
+        <w:proofErr w:type="spellStart"/>
+        <w:r>
+          <w:rPr>
+            <w:rStyle w:val="a3"/>
+            <w:rFonts w:ascii="Arial" w:hAnsi="Arial" w:cs="Arial"/>
+            <w:color w:val="0062E4"/>
+            <w:sz w:val="21"/>
+            <w:szCs w:val="21"/>
+          </w:rPr>
+          <w:t>and</w:t>
+        </w:r>
+        <w:proofErr w:type="spellEnd"/>
+        <w:r>
+          <w:rPr>
+            <w:rStyle w:val="a3"/>
+            <w:rFonts w:ascii="Arial" w:hAnsi="Arial" w:cs="Arial"/>
+            <w:color w:val="0062E4"/>
+            <w:sz w:val="21"/>
+            <w:szCs w:val="21"/>
+          </w:rPr>
+          <w:t xml:space="preserve"> </w:t>
+        </w:r>
+        <w:proofErr w:type="spellStart"/>
+        <w:r>
+          <w:rPr>
+            <w:rStyle w:val="a3"/>
+            <w:rFonts w:ascii="Arial" w:hAnsi="Arial" w:cs="Arial"/>
+            <w:color w:val="0062E4"/>
+            <w:sz w:val="21"/>
+            <w:szCs w:val="21"/>
+          </w:rPr>
+          <w:t>Lifecycle</w:t>
+        </w:r>
+        <w:proofErr w:type="spellEnd"/>
+        <w:r>
+          <w:rPr>
+            <w:rStyle w:val="a3"/>
+            <w:rFonts w:ascii="Arial" w:hAnsi="Arial" w:cs="Arial"/>
+            <w:color w:val="0062E4"/>
+            <w:sz w:val="21"/>
+            <w:szCs w:val="21"/>
+          </w:rPr>
+          <w:t xml:space="preserve"> </w:t>
+        </w:r>
+        <w:proofErr w:type="spellStart"/>
+        <w:r>
+          <w:rPr>
+            <w:rStyle w:val="a3"/>
+            <w:rFonts w:ascii="Arial" w:hAnsi="Arial" w:cs="Arial"/>
+            <w:color w:val="0062E4"/>
+            <w:sz w:val="21"/>
+            <w:szCs w:val="21"/>
+          </w:rPr>
+          <w:t>Methods</w:t>
+        </w:r>
+        <w:proofErr w:type="spellEnd"/>
+      </w:hyperlink>
+    </w:p>
+    <w:p>
+      <w:pPr>
+        <w:numPr>
+          <w:ilvl w:val="0"/>
+          <w:numId w:val="4"/>
+        </w:numPr>
+        <w:shd w:val="clear" w:color="auto" w:fill="FFFFFF"/>
+        <w:spacing w:before="100" w:beforeAutospacing="1" w:after="150" w:line="240" w:lineRule="auto"/>
+        <w:ind w:left="450"/>
+        <w:rPr>
+          <w:rFonts w:ascii="Arial" w:hAnsi="Arial" w:cs="Arial"/>
+          <w:color w:val="1F1F1F"/>
           <w:sz w:val="21"/>
           <w:szCs w:val="21"/>
-          <w:u w:val="single"/>
-          <w:lang w:eastAsia="ru-RU"/>
-        </w:rPr>
-        <w:t xml:space="preserve"> </w:t>
-      </w:r>
-      <w:proofErr w:type="spellStart"/>
-      <w:r>
-        <w:rPr>
-          <w:rFonts w:ascii="Arial" w:eastAsia="Times New Roman" w:hAnsi="Arial" w:cs="Arial"/>
-          <w:color w:val="0062E4"/>
+        </w:rPr>
+      </w:pPr>
+      <w:hyperlink r:id="rId29" w:tgtFrame="_blank" w:history="1">
+        <w:proofErr w:type="spellStart"/>
+        <w:r>
+          <w:rPr>
+            <w:rStyle w:val="a3"/>
+            <w:rFonts w:ascii="Arial" w:hAnsi="Arial" w:cs="Arial"/>
+            <w:color w:val="0062E4"/>
+            <w:sz w:val="21"/>
+            <w:szCs w:val="21"/>
+          </w:rPr>
+          <w:t>reactstrap</w:t>
+        </w:r>
+        <w:proofErr w:type="spellEnd"/>
+        <w:r>
+          <w:rPr>
+            <w:rStyle w:val="a3"/>
+            <w:rFonts w:ascii="Arial" w:hAnsi="Arial" w:cs="Arial"/>
+            <w:color w:val="0062E4"/>
+            <w:sz w:val="21"/>
+            <w:szCs w:val="21"/>
+          </w:rPr>
+          <w:t xml:space="preserve"> </w:t>
+        </w:r>
+        <w:proofErr w:type="spellStart"/>
+        <w:r>
+          <w:rPr>
+            <w:rStyle w:val="a3"/>
+            <w:rFonts w:ascii="Arial" w:hAnsi="Arial" w:cs="Arial"/>
+            <w:color w:val="0062E4"/>
+            <w:sz w:val="21"/>
+            <w:szCs w:val="21"/>
+          </w:rPr>
+          <w:t>Card</w:t>
+        </w:r>
+        <w:proofErr w:type="spellEnd"/>
+      </w:hyperlink>
+    </w:p>
+    <w:p>
+      <w:pPr>
+        <w:numPr>
+          <w:ilvl w:val="0"/>
+          <w:numId w:val="4"/>
+        </w:numPr>
+        <w:shd w:val="clear" w:color="auto" w:fill="FFFFFF"/>
+        <w:spacing w:before="100" w:beforeAutospacing="1" w:after="150" w:line="240" w:lineRule="auto"/>
+        <w:ind w:left="450"/>
+        <w:rPr>
+          <w:rFonts w:ascii="Arial" w:hAnsi="Arial" w:cs="Arial"/>
+          <w:color w:val="1F1F1F"/>
           <w:sz w:val="21"/>
           <w:szCs w:val="21"/>
-          <w:u w:val="single"/>
-          <w:lang w:eastAsia="ru-RU"/>
-        </w:rPr>
-        <w:t>to</w:t>
-      </w:r>
-      <w:proofErr w:type="spellEnd"/>
-      <w:r>
-        <w:rPr>
-          <w:rFonts w:ascii="Arial" w:eastAsia="Times New Roman" w:hAnsi="Arial" w:cs="Arial"/>
-          <w:color w:val="0062E4"/>
+        </w:rPr>
+      </w:pPr>
+      <w:hyperlink r:id="rId30" w:anchor="unstyled" w:tgtFrame="_blank" w:history="1">
+        <w:proofErr w:type="spellStart"/>
+        <w:r>
+          <w:rPr>
+            <w:rStyle w:val="a3"/>
+            <w:rFonts w:ascii="Arial" w:hAnsi="Arial" w:cs="Arial"/>
+            <w:color w:val="0062E4"/>
+            <w:sz w:val="21"/>
+            <w:szCs w:val="21"/>
+          </w:rPr>
+          <w:t>Bootstrap</w:t>
+        </w:r>
+        <w:proofErr w:type="spellEnd"/>
+        <w:r>
+          <w:rPr>
+            <w:rStyle w:val="a3"/>
+            <w:rFonts w:ascii="Arial" w:hAnsi="Arial" w:cs="Arial"/>
+            <w:color w:val="0062E4"/>
+            <w:sz w:val="21"/>
+            <w:szCs w:val="21"/>
+          </w:rPr>
+          <w:t xml:space="preserve"> </w:t>
+        </w:r>
+        <w:proofErr w:type="spellStart"/>
+        <w:r>
+          <w:rPr>
+            <w:rStyle w:val="a3"/>
+            <w:rFonts w:ascii="Arial" w:hAnsi="Arial" w:cs="Arial"/>
+            <w:color w:val="0062E4"/>
+            <w:sz w:val="21"/>
+            <w:szCs w:val="21"/>
+          </w:rPr>
+          <w:t>unstyled</w:t>
+        </w:r>
+        <w:proofErr w:type="spellEnd"/>
+        <w:r>
+          <w:rPr>
+            <w:rStyle w:val="a3"/>
+            <w:rFonts w:ascii="Arial" w:hAnsi="Arial" w:cs="Arial"/>
+            <w:color w:val="0062E4"/>
+            <w:sz w:val="21"/>
+            <w:szCs w:val="21"/>
+          </w:rPr>
+          <w:t xml:space="preserve"> </w:t>
+        </w:r>
+        <w:proofErr w:type="spellStart"/>
+        <w:r>
+          <w:rPr>
+            <w:rStyle w:val="a3"/>
+            <w:rFonts w:ascii="Arial" w:hAnsi="Arial" w:cs="Arial"/>
+            <w:color w:val="0062E4"/>
+            <w:sz w:val="21"/>
+            <w:szCs w:val="21"/>
+          </w:rPr>
+          <w:t>list</w:t>
+        </w:r>
+        <w:proofErr w:type="spellEnd"/>
+      </w:hyperlink>
+    </w:p>
+    <w:p>
+      <w:pPr>
+        <w:numPr>
+          <w:ilvl w:val="0"/>
+          <w:numId w:val="4"/>
+        </w:numPr>
+        <w:shd w:val="clear" w:color="auto" w:fill="FFFFFF"/>
+        <w:spacing w:before="100" w:beforeAutospacing="1" w:after="150" w:line="240" w:lineRule="auto"/>
+        <w:ind w:left="450"/>
+        <w:rPr>
+          <w:rFonts w:ascii="Arial" w:hAnsi="Arial" w:cs="Arial"/>
+          <w:color w:val="1F1F1F"/>
           <w:sz w:val="21"/>
           <w:szCs w:val="21"/>
-          <w:u w:val="single"/>
-          <w:lang w:eastAsia="ru-RU"/>
-        </w:rPr>
-        <w:t xml:space="preserve"> </w:t>
-      </w:r>
-      <w:proofErr w:type="spellStart"/>
-      <w:r>
-        <w:rPr>
-          <w:rFonts w:ascii="Arial" w:eastAsia="Times New Roman" w:hAnsi="Arial" w:cs="Arial"/>
-          <w:color w:val="0062E4"/>
+        </w:rPr>
+      </w:pPr>
+      <w:hyperlink r:id="rId31" w:tgtFrame="_blank" w:history="1">
+        <w:proofErr w:type="spellStart"/>
+        <w:r>
+          <w:rPr>
+            <w:rStyle w:val="a3"/>
+            <w:rFonts w:ascii="Arial" w:hAnsi="Arial" w:cs="Arial"/>
+            <w:color w:val="0062E4"/>
+            <w:sz w:val="21"/>
+            <w:szCs w:val="21"/>
+          </w:rPr>
+          <w:t>React</w:t>
+        </w:r>
+        <w:proofErr w:type="spellEnd"/>
+        <w:r>
+          <w:rPr>
+            <w:rStyle w:val="a3"/>
+            <w:rFonts w:ascii="Arial" w:hAnsi="Arial" w:cs="Arial"/>
+            <w:color w:val="0062E4"/>
+            <w:sz w:val="21"/>
+            <w:szCs w:val="21"/>
+          </w:rPr>
+          <w:t xml:space="preserve"> </w:t>
+        </w:r>
+        <w:proofErr w:type="spellStart"/>
+        <w:r>
+          <w:rPr>
+            <w:rStyle w:val="a3"/>
+            <w:rFonts w:ascii="Arial" w:hAnsi="Arial" w:cs="Arial"/>
+            <w:color w:val="0062E4"/>
+            <w:sz w:val="21"/>
+            <w:szCs w:val="21"/>
+          </w:rPr>
+          <w:t>Dev</w:t>
+        </w:r>
+        <w:proofErr w:type="spellEnd"/>
+        <w:r>
+          <w:rPr>
+            <w:rStyle w:val="a3"/>
+            <w:rFonts w:ascii="Arial" w:hAnsi="Arial" w:cs="Arial"/>
+            <w:color w:val="0062E4"/>
+            <w:sz w:val="21"/>
+            <w:szCs w:val="21"/>
+          </w:rPr>
+          <w:t xml:space="preserve"> </w:t>
+        </w:r>
+        <w:proofErr w:type="spellStart"/>
+        <w:r>
+          <w:rPr>
+            <w:rStyle w:val="a3"/>
+            <w:rFonts w:ascii="Arial" w:hAnsi="Arial" w:cs="Arial"/>
+            <w:color w:val="0062E4"/>
+            <w:sz w:val="21"/>
+            <w:szCs w:val="21"/>
+          </w:rPr>
+          <w:t>Tools</w:t>
+        </w:r>
+        <w:proofErr w:type="spellEnd"/>
+      </w:hyperlink>
+    </w:p>
+    <w:p>
+      <w:pPr>
+        <w:numPr>
+          <w:ilvl w:val="0"/>
+          <w:numId w:val="4"/>
+        </w:numPr>
+        <w:shd w:val="clear" w:color="auto" w:fill="FFFFFF"/>
+        <w:spacing w:before="100" w:beforeAutospacing="1" w:after="150" w:line="240" w:lineRule="auto"/>
+        <w:ind w:left="450"/>
+        <w:rPr>
+          <w:rFonts w:ascii="Arial" w:hAnsi="Arial" w:cs="Arial"/>
+          <w:color w:val="1F1F1F"/>
           <w:sz w:val="21"/>
           <w:szCs w:val="21"/>
-          <w:u w:val="single"/>
-          <w:lang w:eastAsia="ru-RU"/>
-        </w:rPr>
-        <w:t>be</w:t>
-      </w:r>
-      <w:proofErr w:type="spellEnd"/>
-      <w:r>
-        <w:rPr>
-          <w:rFonts w:ascii="Arial" w:eastAsia="Times New Roman" w:hAnsi="Arial" w:cs="Arial"/>
-          <w:color w:val="0062E4"/>
-          <w:sz w:val="21"/>
-          <w:szCs w:val="21"/>
-          <w:u w:val="single"/>
-          <w:lang w:eastAsia="ru-RU"/>
-        </w:rPr>
-        <w:t xml:space="preserve"> a </w:t>
-      </w:r>
-      <w:proofErr w:type="spellStart"/>
-      <w:r>
-        <w:rPr>
-          <w:rFonts w:ascii="Arial" w:eastAsia="Times New Roman" w:hAnsi="Arial" w:cs="Arial"/>
-          <w:color w:val="0062E4"/>
-          <w:sz w:val="21"/>
-          <w:szCs w:val="21"/>
-          <w:u w:val="single"/>
-          <w:lang w:eastAsia="ru-RU"/>
-        </w:rPr>
-        <w:t>framework</w:t>
-      </w:r>
-      <w:proofErr w:type="spellEnd"/>
-      <w:r>
-        <w:rPr>
-          <w:rFonts w:ascii="Arial" w:eastAsia="Times New Roman" w:hAnsi="Arial" w:cs="Arial"/>
-          <w:color w:val="0062E4"/>
-          <w:sz w:val="21"/>
-          <w:szCs w:val="21"/>
-          <w:u w:val="single"/>
-          <w:lang w:eastAsia="ru-RU"/>
-        </w:rPr>
-        <w:t>?</w:t>
-      </w:r>
-      <w:r>
-        <w:rPr>
-          <w:rFonts w:ascii="Arial" w:eastAsia="Times New Roman" w:hAnsi="Arial" w:cs="Arial"/>
-          <w:color w:val="1F1F1F"/>
-          <w:sz w:val="21"/>
-          <w:szCs w:val="21"/>
-          <w:lang w:eastAsia="ru-RU"/>
-        </w:rPr>
-        <w:fldChar w:fldCharType="end"/>
-      </w:r>
+        </w:rPr>
+      </w:pPr>
+      <w:hyperlink r:id="rId32" w:tgtFrame="_blank" w:history="1">
+        <w:proofErr w:type="spellStart"/>
+        <w:r>
+          <w:rPr>
+            <w:rStyle w:val="a3"/>
+            <w:rFonts w:ascii="Arial" w:hAnsi="Arial" w:cs="Arial"/>
+            <w:color w:val="0062E4"/>
+            <w:sz w:val="21"/>
+            <w:szCs w:val="21"/>
+          </w:rPr>
+          <w:t>React</w:t>
+        </w:r>
+        <w:proofErr w:type="spellEnd"/>
+        <w:r>
+          <w:rPr>
+            <w:rStyle w:val="a3"/>
+            <w:rFonts w:ascii="Arial" w:hAnsi="Arial" w:cs="Arial"/>
+            <w:color w:val="0062E4"/>
+            <w:sz w:val="21"/>
+            <w:szCs w:val="21"/>
+          </w:rPr>
+          <w:t xml:space="preserve"> </w:t>
+        </w:r>
+        <w:proofErr w:type="spellStart"/>
+        <w:r>
+          <w:rPr>
+            <w:rStyle w:val="a3"/>
+            <w:rFonts w:ascii="Arial" w:hAnsi="Arial" w:cs="Arial"/>
+            <w:color w:val="0062E4"/>
+            <w:sz w:val="21"/>
+            <w:szCs w:val="21"/>
+          </w:rPr>
+          <w:t>Dev</w:t>
+        </w:r>
+        <w:proofErr w:type="spellEnd"/>
+        <w:r>
+          <w:rPr>
+            <w:rStyle w:val="a3"/>
+            <w:rFonts w:ascii="Arial" w:hAnsi="Arial" w:cs="Arial"/>
+            <w:color w:val="0062E4"/>
+            <w:sz w:val="21"/>
+            <w:szCs w:val="21"/>
+          </w:rPr>
+          <w:t xml:space="preserve"> </w:t>
+        </w:r>
+        <w:proofErr w:type="spellStart"/>
+        <w:r>
+          <w:rPr>
+            <w:rStyle w:val="a3"/>
+            <w:rFonts w:ascii="Arial" w:hAnsi="Arial" w:cs="Arial"/>
+            <w:color w:val="0062E4"/>
+            <w:sz w:val="21"/>
+            <w:szCs w:val="21"/>
+          </w:rPr>
+          <w:t>Tools</w:t>
+        </w:r>
+        <w:proofErr w:type="spellEnd"/>
+        <w:r>
+          <w:rPr>
+            <w:rStyle w:val="a3"/>
+            <w:rFonts w:ascii="Arial" w:hAnsi="Arial" w:cs="Arial"/>
+            <w:color w:val="0062E4"/>
+            <w:sz w:val="21"/>
+            <w:szCs w:val="21"/>
+          </w:rPr>
+          <w:t xml:space="preserve"> </w:t>
+        </w:r>
+        <w:proofErr w:type="spellStart"/>
+        <w:r>
+          <w:rPr>
+            <w:rStyle w:val="a3"/>
+            <w:rFonts w:ascii="Arial" w:hAnsi="Arial" w:cs="Arial"/>
+            <w:color w:val="0062E4"/>
+            <w:sz w:val="21"/>
+            <w:szCs w:val="21"/>
+          </w:rPr>
+          <w:t>Chrome</w:t>
+        </w:r>
+        <w:proofErr w:type="spellEnd"/>
+        <w:r>
+          <w:rPr>
+            <w:rStyle w:val="a3"/>
+            <w:rFonts w:ascii="Arial" w:hAnsi="Arial" w:cs="Arial"/>
+            <w:color w:val="0062E4"/>
+            <w:sz w:val="21"/>
+            <w:szCs w:val="21"/>
+          </w:rPr>
+          <w:t xml:space="preserve"> </w:t>
+        </w:r>
+        <w:proofErr w:type="spellStart"/>
+        <w:r>
+          <w:rPr>
+            <w:rStyle w:val="a3"/>
+            <w:rFonts w:ascii="Arial" w:hAnsi="Arial" w:cs="Arial"/>
+            <w:color w:val="0062E4"/>
+            <w:sz w:val="21"/>
+            <w:szCs w:val="21"/>
+          </w:rPr>
+          <w:t>Extension</w:t>
+        </w:r>
+        <w:proofErr w:type="spellEnd"/>
+      </w:hyperlink>
     </w:p>
     <w:p>
       <w:bookmarkStart w:id="0" w:name="_GoBack"/>
@@ -2039,6 +2484,155 @@
       </w:rPr>
     </w:lvl>
   </w:abstractNum>
+  <w:abstractNum w:abstractNumId="3" w15:restartNumberingAfterBreak="0">
+    <w:nsid w:val="7FB81B2D"/>
+    <w:multiLevelType w:val="multilevel"/>
+    <w:tmpl w:val="830A7952"/>
+    <w:lvl w:ilvl="0">
+      <w:start w:val="1"/>
+      <w:numFmt w:val="bullet"/>
+      <w:lvlText w:val=""/>
+      <w:lvlJc w:val="left"/>
+      <w:pPr>
+        <w:tabs>
+          <w:tab w:val="num" w:pos="720"/>
+        </w:tabs>
+        <w:ind w:left="720" w:hanging="360"/>
+      </w:pPr>
+      <w:rPr>
+        <w:rFonts w:ascii="Symbol" w:hAnsi="Symbol" w:hint="default"/>
+        <w:sz w:val="20"/>
+      </w:rPr>
+    </w:lvl>
+    <w:lvl w:ilvl="1" w:tentative="1">
+      <w:start w:val="1"/>
+      <w:numFmt w:val="bullet"/>
+      <w:lvlText w:val=""/>
+      <w:lvlJc w:val="left"/>
+      <w:pPr>
+        <w:tabs>
+          <w:tab w:val="num" w:pos="1440"/>
+        </w:tabs>
+        <w:ind w:left="1440" w:hanging="360"/>
+      </w:pPr>
+      <w:rPr>
+        <w:rFonts w:ascii="Symbol" w:hAnsi="Symbol" w:hint="default"/>
+        <w:sz w:val="20"/>
+      </w:rPr>
+    </w:lvl>
+    <w:lvl w:ilvl="2" w:tentative="1">
+      <w:start w:val="1"/>
+      <w:numFmt w:val="bullet"/>
+      <w:lvlText w:val=""/>
+      <w:lvlJc w:val="left"/>
+      <w:pPr>
+        <w:tabs>
+          <w:tab w:val="num" w:pos="2160"/>
+        </w:tabs>
+        <w:ind w:left="2160" w:hanging="360"/>
+      </w:pPr>
+      <w:rPr>
+        <w:rFonts w:ascii="Symbol" w:hAnsi="Symbol" w:hint="default"/>
+        <w:sz w:val="20"/>
+      </w:rPr>
+    </w:lvl>
+    <w:lvl w:ilvl="3" w:tentative="1">
+      <w:start w:val="1"/>
+      <w:numFmt w:val="bullet"/>
+      <w:lvlText w:val=""/>
+      <w:lvlJc w:val="left"/>
+      <w:pPr>
+        <w:tabs>
+          <w:tab w:val="num" w:pos="2880"/>
+        </w:tabs>
+        <w:ind w:left="2880" w:hanging="360"/>
+      </w:pPr>
+      <w:rPr>
+        <w:rFonts w:ascii="Symbol" w:hAnsi="Symbol" w:hint="default"/>
+        <w:sz w:val="20"/>
+      </w:rPr>
+    </w:lvl>
+    <w:lvl w:ilvl="4" w:tentative="1">
+      <w:start w:val="1"/>
+      <w:numFmt w:val="bullet"/>
+      <w:lvlText w:val=""/>
+      <w:lvlJc w:val="left"/>
+      <w:pPr>
+        <w:tabs>
+          <w:tab w:val="num" w:pos="3600"/>
+        </w:tabs>
+        <w:ind w:left="3600" w:hanging="360"/>
+      </w:pPr>
+      <w:rPr>
+        <w:rFonts w:ascii="Symbol" w:hAnsi="Symbol" w:hint="default"/>
+        <w:sz w:val="20"/>
+      </w:rPr>
+    </w:lvl>
+    <w:lvl w:ilvl="5" w:tentative="1">
+      <w:start w:val="1"/>
+      <w:numFmt w:val="bullet"/>
+      <w:lvlText w:val=""/>
+      <w:lvlJc w:val="left"/>
+      <w:pPr>
+        <w:tabs>
+          <w:tab w:val="num" w:pos="4320"/>
+        </w:tabs>
+        <w:ind w:left="4320" w:hanging="360"/>
+      </w:pPr>
+      <w:rPr>
+        <w:rFonts w:ascii="Symbol" w:hAnsi="Symbol" w:hint="default"/>
+        <w:sz w:val="20"/>
+      </w:rPr>
+    </w:lvl>
+    <w:lvl w:ilvl="6" w:tentative="1">
+      <w:start w:val="1"/>
+      <w:numFmt w:val="bullet"/>
+      <w:lvlText w:val=""/>
+      <w:lvlJc w:val="left"/>
+      <w:pPr>
+        <w:tabs>
+          <w:tab w:val="num" w:pos="5040"/>
+        </w:tabs>
+        <w:ind w:left="5040" w:hanging="360"/>
+      </w:pPr>
+      <w:rPr>
+        <w:rFonts w:ascii="Symbol" w:hAnsi="Symbol" w:hint="default"/>
+        <w:sz w:val="20"/>
+      </w:rPr>
+    </w:lvl>
+    <w:lvl w:ilvl="7" w:tentative="1">
+      <w:start w:val="1"/>
+      <w:numFmt w:val="bullet"/>
+      <w:lvlText w:val=""/>
+      <w:lvlJc w:val="left"/>
+      <w:pPr>
+        <w:tabs>
+          <w:tab w:val="num" w:pos="5760"/>
+        </w:tabs>
+        <w:ind w:left="5760" w:hanging="360"/>
+      </w:pPr>
+      <w:rPr>
+        <w:rFonts w:ascii="Symbol" w:hAnsi="Symbol" w:hint="default"/>
+        <w:sz w:val="20"/>
+      </w:rPr>
+    </w:lvl>
+    <w:lvl w:ilvl="8" w:tentative="1">
+      <w:start w:val="1"/>
+      <w:numFmt w:val="bullet"/>
+      <w:lvlText w:val=""/>
+      <w:lvlJc w:val="left"/>
+      <w:pPr>
+        <w:tabs>
+          <w:tab w:val="num" w:pos="6480"/>
+        </w:tabs>
+        <w:ind w:left="6480" w:hanging="360"/>
+      </w:pPr>
+      <w:rPr>
+        <w:rFonts w:ascii="Symbol" w:hAnsi="Symbol" w:hint="default"/>
+        <w:sz w:val="20"/>
+      </w:rPr>
+    </w:lvl>
+  </w:abstractNum>
   <w:num w:numId="1">
     <w:abstractNumId w:val="0"/>
   </w:num>
@@ -2047,6 +2641,9 @@
   </w:num>
   <w:num w:numId="3">
     <w:abstractNumId w:val="2"/>
+  </w:num>
+  <w:num w:numId="4">
+    <w:abstractNumId w:val="3"/>
   </w:num>
 </w:numbering>
 </file>

</xml_diff>